<commit_message>
beres cetak rumah sakit. service, format surat, cetak, tabel
</commit_message>
<xml_diff>
--- a/etc/data/template/AhliWarisTemplate.docx
+++ b/etc/data/template/AhliWarisTemplate.docx
@@ -45,7 +45,7 @@
           <v:shape id="_x0000_s1050" type="#_x0000_t75" style="position:absolute;left:0;text-align:left;margin-left:15.6pt;margin-top:2.25pt;width:68.7pt;height:1in;z-index:251660288;visibility:visible;mso-wrap-edited:f" wrapcoords="-191 0 -191 21421 21600 21421 21600 0 -191 0">
             <v:imagedata r:id="rId6" o:title="" grayscale="t"/>
           </v:shape>
-          <o:OLEObject Type="Embed" ProgID="Word.Picture.8" ShapeID="_x0000_s1050" DrawAspect="Content" ObjectID="_1475741477" r:id="rId7"/>
+          <o:OLEObject Type="Embed" ProgID="Word.Picture.8" ShapeID="_x0000_s1050" DrawAspect="Content" ObjectID="_1475744257" r:id="rId7"/>
         </w:object>
       </w:r>
       <w:r>
@@ -299,19 +299,26 @@
         <w:rPr>
           <w:rFonts w:ascii="Tahoma" w:hAnsi="Tahoma" w:cs="Tahoma"/>
           <w:b w:val="0"/>
-          <w:color w:val="FF0000"/>
+          <w:bCs/>
+        </w:rPr>
+        <w:t>${</w:t>
+      </w:r>
+      <w:r>
+        <w:rPr>
+          <w:rFonts w:ascii="Tahoma" w:hAnsi="Tahoma" w:cs="Tahoma"/>
+          <w:b w:val="0"/>
+          <w:bCs/>
           <w:lang w:val="id-ID"/>
         </w:rPr>
-        <w:t>255</w:t>
-      </w:r>
-      <w:r>
-        <w:rPr>
-          <w:rFonts w:ascii="Tahoma" w:hAnsi="Tahoma" w:cs="Tahoma"/>
-          <w:b w:val="0"/>
-          <w:color w:val="FF0000"/>
-          <w:lang w:val="es-ES"/>
-        </w:rPr>
-        <w:t xml:space="preserve"> </w:t>
+        <w:t>noSurat</w:t>
+      </w:r>
+      <w:r>
+        <w:rPr>
+          <w:rFonts w:ascii="Tahoma" w:hAnsi="Tahoma" w:cs="Tahoma"/>
+          <w:b w:val="0"/>
+          <w:bCs/>
+        </w:rPr>
+        <w:t>}</w:t>
       </w:r>
       <w:r>
         <w:rPr>
@@ -1058,33 +1065,15 @@
           <w:lang w:val="es-ES"/>
         </w:rPr>
         <w:tab/>
-      </w:r>
-      <w:proofErr w:type="gramStart"/>
-      <w:r>
-        <w:rPr>
-          <w:rFonts w:ascii="Tahoma" w:hAnsi="Tahoma" w:cs="Tahoma"/>
-          <w:b w:val="0"/>
-          <w:szCs w:val="24"/>
-          <w:lang w:val="es-ES"/>
-        </w:rPr>
-        <w:t xml:space="preserve">:  </w:t>
-      </w:r>
-      <w:r>
-        <w:rPr>
-          <w:rFonts w:ascii="Tahoma" w:hAnsi="Tahoma" w:cs="Tahoma"/>
-          <w:b w:val="0"/>
-          <w:bCs/>
-        </w:rPr>
-        <w:t>$</w:t>
-      </w:r>
-      <w:proofErr w:type="gramEnd"/>
-      <w:r>
-        <w:rPr>
-          <w:rFonts w:ascii="Tahoma" w:hAnsi="Tahoma" w:cs="Tahoma"/>
-          <w:b w:val="0"/>
-          <w:bCs/>
-        </w:rPr>
-        <w:t>{</w:t>
+        <w:t xml:space="preserve">: </w:t>
+      </w:r>
+      <w:r>
+        <w:rPr>
+          <w:rFonts w:ascii="Tahoma" w:hAnsi="Tahoma" w:cs="Tahoma"/>
+          <w:b w:val="0"/>
+          <w:bCs/>
+        </w:rPr>
+        <w:t>${</w:t>
       </w:r>
       <w:r>
         <w:rPr>
@@ -1116,8 +1105,7 @@
         <w:rPr>
           <w:rFonts w:ascii="Tahoma" w:hAnsi="Tahoma" w:cs="Tahoma"/>
           <w:b w:val="0"/>
-          <w:szCs w:val="24"/>
-          <w:lang w:val="es-ES"/>
+          <w:bCs/>
         </w:rPr>
       </w:pPr>
       <w:proofErr w:type="spellStart"/>
@@ -1285,6 +1273,50 @@
           <w:bCs/>
         </w:rPr>
         <w:t>}</w:t>
+      </w:r>
+    </w:p>
+    <w:p>
+      <w:pPr>
+        <w:pStyle w:val="BodyTextIndent"/>
+        <w:tabs>
+          <w:tab w:val="left" w:pos="3240"/>
+          <w:tab w:val="left" w:pos="3420"/>
+        </w:tabs>
+        <w:ind w:left="0" w:right="20" w:firstLine="720"/>
+        <w:jc w:val="both"/>
+        <w:rPr>
+          <w:rFonts w:ascii="Tahoma" w:hAnsi="Tahoma" w:cs="Tahoma"/>
+          <w:b w:val="0"/>
+          <w:szCs w:val="24"/>
+          <w:lang w:val="es-ES"/>
+        </w:rPr>
+      </w:pPr>
+      <w:r>
+        <w:rPr>
+          <w:rFonts w:ascii="Tahoma" w:hAnsi="Tahoma" w:cs="Tahoma"/>
+          <w:b w:val="0"/>
+          <w:color w:val="FF0000"/>
+          <w:lang w:val="fi-FI"/>
+        </w:rPr>
+        <w:tab/>
+      </w:r>
+      <w:r>
+        <w:rPr>
+          <w:rFonts w:ascii="Tahoma" w:hAnsi="Tahoma" w:cs="Tahoma"/>
+          <w:b w:val="0"/>
+          <w:color w:val="FF0000"/>
+          <w:lang w:val="fi-FI"/>
+        </w:rPr>
+        <w:tab/>
+      </w:r>
+      <w:r>
+        <w:rPr>
+          <w:rFonts w:ascii="Tahoma" w:hAnsi="Tahoma" w:cs="Tahoma"/>
+          <w:b w:val="0"/>
+          <w:color w:val="FF0000"/>
+          <w:lang w:val="fi-FI"/>
+        </w:rPr>
+        <w:t>Kelurahan Leuwigajah Kecamatan Cimahi Selatan</w:t>
       </w:r>
     </w:p>
     <w:p>
@@ -2895,23 +2927,19 @@
         </w:rPr>
         <w:t xml:space="preserve">          </w:t>
       </w:r>
-      <w:proofErr w:type="spellStart"/>
-      <w:r>
-        <w:rPr>
-          <w:rFonts w:ascii="Tahoma" w:hAnsi="Tahoma" w:cs="Tahoma"/>
-          <w:b w:val="0"/>
-          <w:color w:val="FF0000"/>
-          <w:szCs w:val="24"/>
-          <w:lang w:val="es-ES"/>
-        </w:rPr>
-        <w:t>Cimahi</w:t>
-      </w:r>
-      <w:proofErr w:type="spellEnd"/>
-      <w:r>
-        <w:rPr>
-          <w:rFonts w:ascii="Tahoma" w:hAnsi="Tahoma" w:cs="Tahoma"/>
-          <w:b w:val="0"/>
-          <w:color w:val="FF0000"/>
+      <w:r>
+        <w:rPr>
+          <w:rFonts w:ascii="Tahoma" w:hAnsi="Tahoma" w:cs="Tahoma"/>
+          <w:b w:val="0"/>
+          <w:szCs w:val="24"/>
+          <w:lang w:val="id-ID"/>
+        </w:rPr>
+        <w:t>Leuwigajah</w:t>
+      </w:r>
+      <w:r>
+        <w:rPr>
+          <w:rFonts w:ascii="Tahoma" w:hAnsi="Tahoma" w:cs="Tahoma"/>
+          <w:b w:val="0"/>
           <w:szCs w:val="24"/>
           <w:lang w:val="es-ES"/>
         </w:rPr>
@@ -3178,6 +3206,8 @@
                 <w:lang w:val="sv-SE"/>
               </w:rPr>
             </w:pPr>
+            <w:bookmarkStart w:id="0" w:name="_GoBack"/>
+            <w:bookmarkEnd w:id="0"/>
           </w:p>
           <w:p>
             <w:pPr>
@@ -3351,8 +3381,6 @@
           <w:szCs w:val="22"/>
         </w:rPr>
       </w:pPr>
-      <w:bookmarkStart w:id="0" w:name="_GoBack"/>
-      <w:bookmarkEnd w:id="0"/>
     </w:p>
     <w:sectPr>
       <w:pgSz w:w="12242" w:h="18824" w:code="5"/>
@@ -4541,7 +4569,7 @@
 </file>
 
 <file path=customXml/itemProps1.xml><?xml version="1.0" encoding="utf-8"?>
-<ds:datastoreItem xmlns:ds="http://schemas.openxmlformats.org/officeDocument/2006/customXml" ds:itemID="{0FA34906-984E-4C68-BBE2-705A8E720C17}">
+<ds:datastoreItem xmlns:ds="http://schemas.openxmlformats.org/officeDocument/2006/customXml" ds:itemID="{32A1743F-5292-41AB-B4EC-7AD00AB9005A}">
   <ds:schemaRefs>
     <ds:schemaRef ds:uri="http://schemas.openxmlformats.org/officeDocument/2006/bibliography"/>
   </ds:schemaRefs>

</xml_diff>

<commit_message>
udah bsa antrian,proses, cetak ahliwaris.phtml
</commit_message>
<xml_diff>
--- a/etc/data/template/AhliWarisTemplate.docx
+++ b/etc/data/template/AhliWarisTemplate.docx
@@ -45,7 +45,7 @@
           <v:shape id="_x0000_s1050" type="#_x0000_t75" style="position:absolute;left:0;text-align:left;margin-left:15.6pt;margin-top:2.25pt;width:68.7pt;height:1in;z-index:251660288;visibility:visible;mso-wrap-edited:f" wrapcoords="-191 0 -191 21421 21600 21421 21600 0 -191 0">
             <v:imagedata r:id="rId6" o:title="" grayscale="t"/>
           </v:shape>
-          <o:OLEObject Type="Embed" ProgID="Word.Picture.8" ShapeID="_x0000_s1050" DrawAspect="Content" ObjectID="_1475741477" r:id="rId7"/>
+          <o:OLEObject Type="Embed" ProgID="Word.Picture.8" ShapeID="_x0000_s1050" DrawAspect="Content" ObjectID="_1475752995" r:id="rId7"/>
         </w:object>
       </w:r>
       <w:r>
@@ -259,33 +259,13 @@
           <w:lang w:val="es-ES"/>
         </w:rPr>
       </w:pPr>
-      <w:proofErr w:type="spellStart"/>
-      <w:proofErr w:type="gramStart"/>
-      <w:r>
-        <w:rPr>
-          <w:rFonts w:ascii="Tahoma" w:hAnsi="Tahoma" w:cs="Tahoma"/>
-          <w:b w:val="0"/>
-          <w:lang w:val="es-ES"/>
-        </w:rPr>
-        <w:t>Nomor</w:t>
-      </w:r>
-      <w:proofErr w:type="spellEnd"/>
-      <w:r>
-        <w:rPr>
-          <w:rFonts w:ascii="Tahoma" w:hAnsi="Tahoma" w:cs="Tahoma"/>
-          <w:b w:val="0"/>
-          <w:lang w:val="es-ES"/>
-        </w:rPr>
-        <w:t xml:space="preserve"> :</w:t>
-      </w:r>
-      <w:proofErr w:type="gramEnd"/>
-      <w:r>
-        <w:rPr>
-          <w:rFonts w:ascii="Tahoma" w:hAnsi="Tahoma" w:cs="Tahoma"/>
-          <w:b w:val="0"/>
-          <w:lang w:val="es-ES"/>
-        </w:rPr>
-        <w:t xml:space="preserve"> 148/</w:t>
+      <w:r>
+        <w:rPr>
+          <w:rFonts w:ascii="Tahoma" w:hAnsi="Tahoma" w:cs="Tahoma"/>
+          <w:b w:val="0"/>
+          <w:lang w:val="es-ES"/>
+        </w:rPr>
+        <w:t>Nomor : 148/</w:t>
       </w:r>
       <w:r>
         <w:rPr>
@@ -327,18 +307,8 @@
           <w:b w:val="0"/>
           <w:lang w:val="es-ES"/>
         </w:rPr>
-        <w:t xml:space="preserve"> </w:t>
-      </w:r>
-      <w:proofErr w:type="spellStart"/>
-      <w:r>
-        <w:rPr>
-          <w:rFonts w:ascii="Tahoma" w:hAnsi="Tahoma" w:cs="Tahoma"/>
-          <w:b w:val="0"/>
-          <w:lang w:val="es-ES"/>
-        </w:rPr>
-        <w:t>Kel.LG</w:t>
-      </w:r>
-      <w:proofErr w:type="spellEnd"/>
+        <w:t xml:space="preserve"> Kel.LG</w:t>
+      </w:r>
     </w:p>
     <w:p>
       <w:pPr>
@@ -421,23 +391,7 @@
           <w:rFonts w:ascii="Tahoma" w:hAnsi="Tahoma" w:cs="Tahoma"/>
           <w:bCs/>
         </w:rPr>
-        <w:t>${</w:t>
-      </w:r>
-      <w:proofErr w:type="spellStart"/>
-      <w:r>
-        <w:rPr>
-          <w:rFonts w:ascii="Tahoma" w:hAnsi="Tahoma" w:cs="Tahoma"/>
-          <w:bCs/>
-        </w:rPr>
-        <w:t>nama</w:t>
-      </w:r>
-      <w:proofErr w:type="spellEnd"/>
-      <w:r>
-        <w:rPr>
-          <w:rFonts w:ascii="Tahoma" w:hAnsi="Tahoma" w:cs="Tahoma"/>
-          <w:bCs/>
-        </w:rPr>
-        <w:t>}</w:t>
+        <w:t>${nama}</w:t>
       </w:r>
     </w:p>
     <w:p>
@@ -490,25 +444,7 @@
           <w:b w:val="0"/>
           <w:bCs/>
         </w:rPr>
-        <w:t>${</w:t>
-      </w:r>
-      <w:proofErr w:type="spellStart"/>
-      <w:r>
-        <w:rPr>
-          <w:rFonts w:ascii="Tahoma" w:hAnsi="Tahoma" w:cs="Tahoma"/>
-          <w:b w:val="0"/>
-          <w:bCs/>
-        </w:rPr>
-        <w:t>nik</w:t>
-      </w:r>
-      <w:proofErr w:type="spellEnd"/>
-      <w:r>
-        <w:rPr>
-          <w:rFonts w:ascii="Tahoma" w:hAnsi="Tahoma" w:cs="Tahoma"/>
-          <w:b w:val="0"/>
-          <w:bCs/>
-        </w:rPr>
-        <w:t>}</w:t>
+        <w:t>${nik}</w:t>
       </w:r>
     </w:p>
     <w:p>
@@ -527,57 +463,15 @@
           <w:lang w:val="es-ES"/>
         </w:rPr>
       </w:pPr>
-      <w:proofErr w:type="spellStart"/>
-      <w:r>
-        <w:rPr>
-          <w:rFonts w:ascii="Tahoma" w:hAnsi="Tahoma" w:cs="Tahoma"/>
-          <w:b w:val="0"/>
-          <w:szCs w:val="24"/>
-          <w:lang w:val="es-ES"/>
-        </w:rPr>
-        <w:t>Tempat</w:t>
-      </w:r>
-      <w:proofErr w:type="spellEnd"/>
-      <w:r>
-        <w:rPr>
-          <w:rFonts w:ascii="Tahoma" w:hAnsi="Tahoma" w:cs="Tahoma"/>
-          <w:b w:val="0"/>
-          <w:szCs w:val="24"/>
-          <w:lang w:val="es-ES"/>
-        </w:rPr>
-        <w:t xml:space="preserve">, </w:t>
-      </w:r>
-      <w:proofErr w:type="spellStart"/>
-      <w:r>
-        <w:rPr>
-          <w:rFonts w:ascii="Tahoma" w:hAnsi="Tahoma" w:cs="Tahoma"/>
-          <w:b w:val="0"/>
-          <w:szCs w:val="24"/>
-          <w:lang w:val="es-ES"/>
-        </w:rPr>
-        <w:t>Tanggal</w:t>
-      </w:r>
-      <w:proofErr w:type="spellEnd"/>
-      <w:r>
-        <w:rPr>
-          <w:rFonts w:ascii="Tahoma" w:hAnsi="Tahoma" w:cs="Tahoma"/>
-          <w:b w:val="0"/>
-          <w:szCs w:val="24"/>
-          <w:lang w:val="es-ES"/>
-        </w:rPr>
-        <w:t xml:space="preserve"> </w:t>
-      </w:r>
-      <w:proofErr w:type="spellStart"/>
-      <w:r>
-        <w:rPr>
-          <w:rFonts w:ascii="Tahoma" w:hAnsi="Tahoma" w:cs="Tahoma"/>
-          <w:b w:val="0"/>
-          <w:szCs w:val="24"/>
-          <w:lang w:val="es-ES"/>
-        </w:rPr>
-        <w:t>Lahir</w:t>
-      </w:r>
-      <w:proofErr w:type="spellEnd"/>
+      <w:r>
+        <w:rPr>
+          <w:rFonts w:ascii="Tahoma" w:hAnsi="Tahoma" w:cs="Tahoma"/>
+          <w:b w:val="0"/>
+          <w:szCs w:val="24"/>
+          <w:lang w:val="es-ES"/>
+        </w:rPr>
+        <w:t>Tempat, Tanggal Lahir</w:t>
+      </w:r>
       <w:r>
         <w:rPr>
           <w:rFonts w:ascii="Tahoma" w:hAnsi="Tahoma" w:cs="Tahoma"/>
@@ -603,25 +497,7 @@
           <w:b w:val="0"/>
           <w:bCs/>
         </w:rPr>
-        <w:t>${</w:t>
-      </w:r>
-      <w:proofErr w:type="spellStart"/>
-      <w:r>
-        <w:rPr>
-          <w:rFonts w:ascii="Tahoma" w:hAnsi="Tahoma" w:cs="Tahoma"/>
-          <w:b w:val="0"/>
-          <w:bCs/>
-        </w:rPr>
-        <w:t>tempatLahir</w:t>
-      </w:r>
-      <w:proofErr w:type="spellEnd"/>
-      <w:r>
-        <w:rPr>
-          <w:rFonts w:ascii="Tahoma" w:hAnsi="Tahoma" w:cs="Tahoma"/>
-          <w:b w:val="0"/>
-          <w:bCs/>
-        </w:rPr>
-        <w:t>},</w:t>
+        <w:t>${tempatLahir},</w:t>
       </w:r>
       <w:r>
         <w:rPr>
@@ -636,25 +512,7 @@
           <w:b w:val="0"/>
           <w:bCs/>
         </w:rPr>
-        <w:t>${</w:t>
-      </w:r>
-      <w:proofErr w:type="spellStart"/>
-      <w:r>
-        <w:rPr>
-          <w:rFonts w:ascii="Tahoma" w:hAnsi="Tahoma" w:cs="Tahoma"/>
-          <w:b w:val="0"/>
-          <w:bCs/>
-        </w:rPr>
-        <w:t>tanggalLahir</w:t>
-      </w:r>
-      <w:proofErr w:type="spellEnd"/>
-      <w:r>
-        <w:rPr>
-          <w:rFonts w:ascii="Tahoma" w:hAnsi="Tahoma" w:cs="Tahoma"/>
-          <w:b w:val="0"/>
-          <w:bCs/>
-        </w:rPr>
-        <w:t>}</w:t>
+        <w:t>${tanggalLahir}</w:t>
       </w:r>
     </w:p>
     <w:p>
@@ -673,37 +531,15 @@
           <w:lang w:val="es-ES"/>
         </w:rPr>
       </w:pPr>
-      <w:proofErr w:type="spellStart"/>
-      <w:r>
-        <w:rPr>
-          <w:rFonts w:ascii="Tahoma" w:hAnsi="Tahoma" w:cs="Tahoma"/>
-          <w:b w:val="0"/>
-          <w:szCs w:val="24"/>
-          <w:lang w:val="es-ES"/>
-        </w:rPr>
-        <w:t>Jenis</w:t>
-      </w:r>
-      <w:proofErr w:type="spellEnd"/>
-      <w:r>
-        <w:rPr>
-          <w:rFonts w:ascii="Tahoma" w:hAnsi="Tahoma" w:cs="Tahoma"/>
-          <w:b w:val="0"/>
-          <w:szCs w:val="24"/>
-          <w:lang w:val="es-ES"/>
-        </w:rPr>
-        <w:t xml:space="preserve"> </w:t>
-      </w:r>
-      <w:proofErr w:type="spellStart"/>
-      <w:r>
-        <w:rPr>
-          <w:rFonts w:ascii="Tahoma" w:hAnsi="Tahoma" w:cs="Tahoma"/>
-          <w:b w:val="0"/>
-          <w:szCs w:val="24"/>
-          <w:lang w:val="es-ES"/>
-        </w:rPr>
-        <w:t>Kelamin</w:t>
-      </w:r>
-      <w:proofErr w:type="spellEnd"/>
+      <w:r>
+        <w:rPr>
+          <w:rFonts w:ascii="Tahoma" w:hAnsi="Tahoma" w:cs="Tahoma"/>
+          <w:b w:val="0"/>
+          <w:szCs w:val="24"/>
+          <w:lang w:val="es-ES"/>
+        </w:rPr>
+        <w:t>Jenis Kelamin</w:t>
+      </w:r>
       <w:r>
         <w:rPr>
           <w:rFonts w:ascii="Tahoma" w:hAnsi="Tahoma" w:cs="Tahoma"/>
@@ -729,25 +565,7 @@
           <w:b w:val="0"/>
           <w:bCs/>
         </w:rPr>
-        <w:t>${</w:t>
-      </w:r>
-      <w:proofErr w:type="spellStart"/>
-      <w:r>
-        <w:rPr>
-          <w:rFonts w:ascii="Tahoma" w:hAnsi="Tahoma" w:cs="Tahoma"/>
-          <w:b w:val="0"/>
-          <w:bCs/>
-        </w:rPr>
-        <w:t>jenisKelamin</w:t>
-      </w:r>
-      <w:proofErr w:type="spellEnd"/>
-      <w:r>
-        <w:rPr>
-          <w:rFonts w:ascii="Tahoma" w:hAnsi="Tahoma" w:cs="Tahoma"/>
-          <w:b w:val="0"/>
-          <w:bCs/>
-        </w:rPr>
-        <w:t>}</w:t>
+        <w:t>${jenisKelamin}</w:t>
       </w:r>
     </w:p>
     <w:p>
@@ -837,7 +655,6 @@
         </w:rPr>
         <w:t>Perk</w:t>
       </w:r>
-      <w:proofErr w:type="spellStart"/>
       <w:r>
         <w:rPr>
           <w:rFonts w:ascii="Tahoma" w:hAnsi="Tahoma" w:cs="Tahoma"/>
@@ -847,7 +664,6 @@
         </w:rPr>
         <w:t>awin</w:t>
       </w:r>
-      <w:proofErr w:type="spellEnd"/>
       <w:r>
         <w:rPr>
           <w:rFonts w:ascii="Tahoma" w:hAnsi="Tahoma" w:cs="Tahoma"/>
@@ -918,7 +734,6 @@
           <w:lang w:val="es-ES"/>
         </w:rPr>
       </w:pPr>
-      <w:proofErr w:type="spellStart"/>
       <w:r>
         <w:rPr>
           <w:rFonts w:ascii="Tahoma" w:hAnsi="Tahoma" w:cs="Tahoma"/>
@@ -928,7 +743,6 @@
         </w:rPr>
         <w:t>Kewarganegaraan</w:t>
       </w:r>
-      <w:proofErr w:type="spellEnd"/>
       <w:r>
         <w:rPr>
           <w:rFonts w:ascii="Tahoma" w:hAnsi="Tahoma" w:cs="Tahoma"/>
@@ -982,18 +796,8 @@
           <w:b w:val="0"/>
           <w:bCs/>
         </w:rPr>
-        <w:t>${</w:t>
-      </w:r>
-      <w:proofErr w:type="spellStart"/>
-      <w:r>
-        <w:rPr>
-          <w:rFonts w:ascii="Tahoma" w:hAnsi="Tahoma" w:cs="Tahoma"/>
-          <w:b w:val="0"/>
-          <w:bCs/>
-        </w:rPr>
-        <w:t>kewa</w:t>
-      </w:r>
-      <w:proofErr w:type="spellEnd"/>
+        <w:t>${kewa</w:t>
+      </w:r>
       <w:r>
         <w:rPr>
           <w:rFonts w:ascii="Tahoma" w:hAnsi="Tahoma" w:cs="Tahoma"/>
@@ -1003,23 +807,13 @@
         </w:rPr>
         <w:t>r</w:t>
       </w:r>
-      <w:proofErr w:type="spellStart"/>
-      <w:r>
-        <w:rPr>
-          <w:rFonts w:ascii="Tahoma" w:hAnsi="Tahoma" w:cs="Tahoma"/>
-          <w:b w:val="0"/>
-          <w:bCs/>
-        </w:rPr>
-        <w:t>ganegaraan</w:t>
-      </w:r>
-      <w:proofErr w:type="spellEnd"/>
-      <w:r>
-        <w:rPr>
-          <w:rFonts w:ascii="Tahoma" w:hAnsi="Tahoma" w:cs="Tahoma"/>
-          <w:b w:val="0"/>
-          <w:bCs/>
-        </w:rPr>
-        <w:t>}</w:t>
+      <w:r>
+        <w:rPr>
+          <w:rFonts w:ascii="Tahoma" w:hAnsi="Tahoma" w:cs="Tahoma"/>
+          <w:b w:val="0"/>
+          <w:bCs/>
+        </w:rPr>
+        <w:t>ganegaraan}</w:t>
       </w:r>
     </w:p>
     <w:p>
@@ -1039,7 +833,6 @@
           <w:lang w:val="es-ES"/>
         </w:rPr>
       </w:pPr>
-      <w:proofErr w:type="spellStart"/>
       <w:r>
         <w:rPr>
           <w:rFonts w:ascii="Tahoma" w:hAnsi="Tahoma" w:cs="Tahoma"/>
@@ -1049,7 +842,6 @@
         </w:rPr>
         <w:t>Pekerjaan</w:t>
       </w:r>
-      <w:proofErr w:type="spellEnd"/>
       <w:r>
         <w:rPr>
           <w:rFonts w:ascii="Tahoma" w:hAnsi="Tahoma" w:cs="Tahoma"/>
@@ -1059,13 +851,11 @@
         </w:rPr>
         <w:tab/>
       </w:r>
-      <w:proofErr w:type="gramStart"/>
-      <w:r>
-        <w:rPr>
-          <w:rFonts w:ascii="Tahoma" w:hAnsi="Tahoma" w:cs="Tahoma"/>
-          <w:b w:val="0"/>
-          <w:szCs w:val="24"/>
-          <w:lang w:val="es-ES"/>
+      <w:r>
+        <w:rPr>
+          <w:rFonts w:ascii="Tahoma" w:hAnsi="Tahoma" w:cs="Tahoma"/>
+          <w:b w:val="0"/>
+          <w:bCs/>
         </w:rPr>
         <w:t xml:space="preserve">:  </w:t>
       </w:r>
@@ -1075,25 +865,25 @@
           <w:b w:val="0"/>
           <w:bCs/>
         </w:rPr>
-        <w:t>$</w:t>
-      </w:r>
-      <w:proofErr w:type="gramEnd"/>
-      <w:r>
-        <w:rPr>
-          <w:rFonts w:ascii="Tahoma" w:hAnsi="Tahoma" w:cs="Tahoma"/>
-          <w:b w:val="0"/>
-          <w:bCs/>
-        </w:rPr>
-        <w:t>{</w:t>
-      </w:r>
-      <w:r>
-        <w:rPr>
-          <w:rFonts w:ascii="Tahoma" w:hAnsi="Tahoma" w:cs="Tahoma"/>
-          <w:b w:val="0"/>
-          <w:bCs/>
-          <w:lang w:val="id-ID"/>
-        </w:rPr>
-        <w:t>pekerjaan</w:t>
+        <w:t>${</w:t>
+      </w:r>
+      <w:r>
+        <w:rPr>
+          <w:rFonts w:ascii="Tahoma" w:hAnsi="Tahoma" w:cs="Tahoma"/>
+          <w:b w:val="0"/>
+          <w:bCs/>
+        </w:rPr>
+        <w:t>P</w:t>
+      </w:r>
+      <w:bookmarkStart w:id="0" w:name="_GoBack"/>
+      <w:bookmarkEnd w:id="0"/>
+      <w:r>
+        <w:rPr>
+          <w:rFonts w:ascii="Tahoma" w:hAnsi="Tahoma" w:cs="Tahoma"/>
+          <w:b w:val="0"/>
+          <w:bCs/>
+        </w:rPr>
+        <w:t>ekerjaan</w:t>
       </w:r>
       <w:r>
         <w:rPr>
@@ -1120,57 +910,15 @@
           <w:lang w:val="es-ES"/>
         </w:rPr>
       </w:pPr>
-      <w:proofErr w:type="spellStart"/>
-      <w:r>
-        <w:rPr>
-          <w:rFonts w:ascii="Tahoma" w:hAnsi="Tahoma" w:cs="Tahoma"/>
-          <w:b w:val="0"/>
-          <w:szCs w:val="24"/>
-          <w:lang w:val="es-ES"/>
-        </w:rPr>
-        <w:t>Alamat</w:t>
-      </w:r>
-      <w:proofErr w:type="spellEnd"/>
-      <w:r>
-        <w:rPr>
-          <w:rFonts w:ascii="Tahoma" w:hAnsi="Tahoma" w:cs="Tahoma"/>
-          <w:b w:val="0"/>
-          <w:szCs w:val="24"/>
-          <w:lang w:val="es-ES"/>
-        </w:rPr>
-        <w:t>/</w:t>
-      </w:r>
-      <w:proofErr w:type="spellStart"/>
-      <w:r>
-        <w:rPr>
-          <w:rFonts w:ascii="Tahoma" w:hAnsi="Tahoma" w:cs="Tahoma"/>
-          <w:b w:val="0"/>
-          <w:szCs w:val="24"/>
-          <w:lang w:val="es-ES"/>
-        </w:rPr>
-        <w:t>Tempat</w:t>
-      </w:r>
-      <w:proofErr w:type="spellEnd"/>
-      <w:r>
-        <w:rPr>
-          <w:rFonts w:ascii="Tahoma" w:hAnsi="Tahoma" w:cs="Tahoma"/>
-          <w:b w:val="0"/>
-          <w:szCs w:val="24"/>
-          <w:lang w:val="es-ES"/>
-        </w:rPr>
-        <w:t xml:space="preserve"> </w:t>
-      </w:r>
-      <w:proofErr w:type="spellStart"/>
-      <w:r>
-        <w:rPr>
-          <w:rFonts w:ascii="Tahoma" w:hAnsi="Tahoma" w:cs="Tahoma"/>
-          <w:b w:val="0"/>
-          <w:szCs w:val="24"/>
-          <w:lang w:val="es-ES"/>
-        </w:rPr>
-        <w:t>Tinggal</w:t>
-      </w:r>
-      <w:proofErr w:type="spellEnd"/>
+      <w:r>
+        <w:rPr>
+          <w:rFonts w:ascii="Tahoma" w:hAnsi="Tahoma" w:cs="Tahoma"/>
+          <w:b w:val="0"/>
+          <w:szCs w:val="24"/>
+          <w:lang w:val="es-ES"/>
+        </w:rPr>
+        <w:t>Alamat/Tempat Tinggal</w:t>
+      </w:r>
       <w:r>
         <w:rPr>
           <w:rFonts w:ascii="Tahoma" w:hAnsi="Tahoma" w:cs="Tahoma"/>
@@ -1196,26 +944,25 @@
           <w:b w:val="0"/>
           <w:bCs/>
         </w:rPr>
+        <w:t>${alamat}</w:t>
+      </w:r>
+      <w:r>
+        <w:rPr>
+          <w:rFonts w:ascii="Tahoma" w:hAnsi="Tahoma" w:cs="Tahoma"/>
+          <w:b w:val="0"/>
+          <w:bCs/>
+          <w:lang w:val="id-ID"/>
+        </w:rPr>
+        <w:t xml:space="preserve"> RT. </w:t>
+      </w:r>
+      <w:r>
+        <w:rPr>
+          <w:rFonts w:ascii="Tahoma" w:hAnsi="Tahoma" w:cs="Tahoma"/>
+          <w:b w:val="0"/>
+          <w:bCs/>
+        </w:rPr>
         <w:t>${</w:t>
       </w:r>
-      <w:proofErr w:type="spellStart"/>
-      <w:r>
-        <w:rPr>
-          <w:rFonts w:ascii="Tahoma" w:hAnsi="Tahoma" w:cs="Tahoma"/>
-          <w:b w:val="0"/>
-          <w:bCs/>
-        </w:rPr>
-        <w:t>alamat</w:t>
-      </w:r>
-      <w:proofErr w:type="spellEnd"/>
-      <w:r>
-        <w:rPr>
-          <w:rFonts w:ascii="Tahoma" w:hAnsi="Tahoma" w:cs="Tahoma"/>
-          <w:b w:val="0"/>
-          <w:bCs/>
-        </w:rPr>
-        <w:t>}</w:t>
-      </w:r>
       <w:r>
         <w:rPr>
           <w:rFonts w:ascii="Tahoma" w:hAnsi="Tahoma" w:cs="Tahoma"/>
@@ -1223,27 +970,8 @@
           <w:bCs/>
           <w:lang w:val="id-ID"/>
         </w:rPr>
-        <w:t xml:space="preserve"> RT. </w:t>
-      </w:r>
-      <w:r>
-        <w:rPr>
-          <w:rFonts w:ascii="Tahoma" w:hAnsi="Tahoma" w:cs="Tahoma"/>
-          <w:b w:val="0"/>
-          <w:bCs/>
-        </w:rPr>
-        <w:t>${</w:t>
-      </w:r>
-      <w:proofErr w:type="gramStart"/>
-      <w:r>
-        <w:rPr>
-          <w:rFonts w:ascii="Tahoma" w:hAnsi="Tahoma" w:cs="Tahoma"/>
-          <w:b w:val="0"/>
-          <w:bCs/>
-          <w:lang w:val="id-ID"/>
-        </w:rPr>
         <w:t>rt</w:t>
       </w:r>
-      <w:proofErr w:type="gramEnd"/>
       <w:r>
         <w:rPr>
           <w:rFonts w:ascii="Tahoma" w:hAnsi="Tahoma" w:cs="Tahoma"/>
@@ -1331,23 +1059,28 @@
         </w:rPr>
         <w:tab/>
       </w:r>
-      <w:proofErr w:type="spellStart"/>
-      <w:r>
-        <w:rPr>
-          <w:rFonts w:ascii="Tahoma" w:hAnsi="Tahoma" w:cs="Tahoma"/>
-          <w:b w:val="0"/>
-          <w:szCs w:val="24"/>
-          <w:lang w:val="es-ES"/>
-        </w:rPr>
-        <w:t>Berdasarkan</w:t>
-      </w:r>
-      <w:proofErr w:type="spellEnd"/>
-      <w:r>
-        <w:rPr>
-          <w:rFonts w:ascii="Tahoma" w:hAnsi="Tahoma" w:cs="Tahoma"/>
-          <w:b w:val="0"/>
-          <w:szCs w:val="24"/>
-          <w:lang w:val="es-ES"/>
+      <w:r>
+        <w:rPr>
+          <w:rFonts w:ascii="Tahoma" w:hAnsi="Tahoma" w:cs="Tahoma"/>
+          <w:b w:val="0"/>
+          <w:szCs w:val="24"/>
+          <w:lang w:val="es-ES"/>
+        </w:rPr>
+        <w:t xml:space="preserve">Berdasarkan </w:t>
+      </w:r>
+      <w:r>
+        <w:rPr>
+          <w:rFonts w:ascii="Tahoma" w:hAnsi="Tahoma" w:cs="Tahoma"/>
+          <w:b w:val="0"/>
+          <w:bCs/>
+        </w:rPr>
+        <w:t>${berdasarkan}</w:t>
+      </w:r>
+      <w:r>
+        <w:rPr>
+          <w:rFonts w:ascii="Tahoma" w:hAnsi="Tahoma" w:cs="Tahoma"/>
+          <w:b w:val="0"/>
+          <w:bCs/>
         </w:rPr>
         <w:t xml:space="preserve"> </w:t>
       </w:r>
@@ -1355,6 +1088,15 @@
         <w:rPr>
           <w:rFonts w:ascii="Tahoma" w:hAnsi="Tahoma" w:cs="Tahoma"/>
           <w:b w:val="0"/>
+          <w:szCs w:val="24"/>
+          <w:lang w:val="id-ID"/>
+        </w:rPr>
+        <w:t xml:space="preserve">nomor </w:t>
+      </w:r>
+      <w:r>
+        <w:rPr>
+          <w:rFonts w:ascii="Tahoma" w:hAnsi="Tahoma" w:cs="Tahoma"/>
+          <w:b w:val="0"/>
           <w:bCs/>
         </w:rPr>
         <w:t>${</w:t>
@@ -1366,7 +1108,7 @@
           <w:bCs/>
           <w:lang w:val="id-ID"/>
         </w:rPr>
-        <w:t>berdasarkan</w:t>
+        <w:t>noSuratpengantar</w:t>
       </w:r>
       <w:r>
         <w:rPr>
@@ -1382,7 +1124,25 @@
           <w:b w:val="0"/>
           <w:color w:val="FF0000"/>
           <w:szCs w:val="24"/>
-          <w:lang w:val="es-ES"/>
+          <w:lang w:val="id-ID"/>
+        </w:rPr>
+        <w:t xml:space="preserve">  </w:t>
+      </w:r>
+      <w:r>
+        <w:rPr>
+          <w:rFonts w:ascii="Tahoma" w:hAnsi="Tahoma" w:cs="Tahoma"/>
+          <w:b w:val="0"/>
+          <w:szCs w:val="24"/>
+          <w:lang w:val="es-ES"/>
+        </w:rPr>
+        <w:t xml:space="preserve">tanggal </w:t>
+      </w:r>
+      <w:r>
+        <w:rPr>
+          <w:rFonts w:ascii="Tahoma" w:hAnsi="Tahoma" w:cs="Tahoma"/>
+          <w:b w:val="0"/>
+          <w:szCs w:val="24"/>
+          <w:lang w:val="id-ID"/>
         </w:rPr>
         <w:t xml:space="preserve"> </w:t>
       </w:r>
@@ -1390,27 +1150,18 @@
         <w:rPr>
           <w:rFonts w:ascii="Tahoma" w:hAnsi="Tahoma" w:cs="Tahoma"/>
           <w:b w:val="0"/>
-          <w:szCs w:val="24"/>
+          <w:bCs/>
+        </w:rPr>
+        <w:t>${</w:t>
+      </w:r>
+      <w:r>
+        <w:rPr>
+          <w:rFonts w:ascii="Tahoma" w:hAnsi="Tahoma" w:cs="Tahoma"/>
+          <w:b w:val="0"/>
+          <w:bCs/>
           <w:lang w:val="id-ID"/>
         </w:rPr>
-        <w:t xml:space="preserve">nomor </w:t>
-      </w:r>
-      <w:r>
-        <w:rPr>
-          <w:rFonts w:ascii="Tahoma" w:hAnsi="Tahoma" w:cs="Tahoma"/>
-          <w:b w:val="0"/>
-          <w:bCs/>
-        </w:rPr>
-        <w:t>${</w:t>
-      </w:r>
-      <w:r>
-        <w:rPr>
-          <w:rFonts w:ascii="Tahoma" w:hAnsi="Tahoma" w:cs="Tahoma"/>
-          <w:b w:val="0"/>
-          <w:bCs/>
-          <w:lang w:val="id-ID"/>
-        </w:rPr>
-        <w:t>noSuratpengantar</w:t>
+        <w:t>tanggalSuratpengantar</w:t>
       </w:r>
       <w:r>
         <w:rPr>
@@ -1424,194 +1175,10 @@
         <w:rPr>
           <w:rFonts w:ascii="Tahoma" w:hAnsi="Tahoma" w:cs="Tahoma"/>
           <w:b w:val="0"/>
-          <w:color w:val="FF0000"/>
-          <w:szCs w:val="24"/>
-          <w:lang w:val="id-ID"/>
-        </w:rPr>
-        <w:t xml:space="preserve">  </w:t>
-      </w:r>
-      <w:proofErr w:type="spellStart"/>
-      <w:r>
-        <w:rPr>
-          <w:rFonts w:ascii="Tahoma" w:hAnsi="Tahoma" w:cs="Tahoma"/>
-          <w:b w:val="0"/>
-          <w:szCs w:val="24"/>
-          <w:lang w:val="es-ES"/>
-        </w:rPr>
-        <w:t>tanggal</w:t>
-      </w:r>
-      <w:proofErr w:type="spellEnd"/>
-      <w:r>
-        <w:rPr>
-          <w:rFonts w:ascii="Tahoma" w:hAnsi="Tahoma" w:cs="Tahoma"/>
-          <w:b w:val="0"/>
-          <w:szCs w:val="24"/>
-          <w:lang w:val="es-ES"/>
-        </w:rPr>
-        <w:t xml:space="preserve"> </w:t>
-      </w:r>
-      <w:r>
-        <w:rPr>
-          <w:rFonts w:ascii="Tahoma" w:hAnsi="Tahoma" w:cs="Tahoma"/>
-          <w:b w:val="0"/>
-          <w:szCs w:val="24"/>
-          <w:lang w:val="id-ID"/>
-        </w:rPr>
-        <w:t xml:space="preserve"> </w:t>
-      </w:r>
-      <w:r>
-        <w:rPr>
-          <w:rFonts w:ascii="Tahoma" w:hAnsi="Tahoma" w:cs="Tahoma"/>
-          <w:b w:val="0"/>
-          <w:bCs/>
-        </w:rPr>
-        <w:t>${</w:t>
-      </w:r>
-      <w:r>
-        <w:rPr>
-          <w:rFonts w:ascii="Tahoma" w:hAnsi="Tahoma" w:cs="Tahoma"/>
-          <w:b w:val="0"/>
-          <w:bCs/>
-          <w:lang w:val="id-ID"/>
-        </w:rPr>
-        <w:t>tanggalSuratpengantar</w:t>
-      </w:r>
-      <w:r>
-        <w:rPr>
-          <w:rFonts w:ascii="Tahoma" w:hAnsi="Tahoma" w:cs="Tahoma"/>
-          <w:b w:val="0"/>
-          <w:bCs/>
-        </w:rPr>
-        <w:t>}</w:t>
-      </w:r>
-      <w:r>
-        <w:rPr>
-          <w:rFonts w:ascii="Tahoma" w:hAnsi="Tahoma" w:cs="Tahoma"/>
-          <w:b w:val="0"/>
-          <w:szCs w:val="24"/>
-          <w:lang w:val="es-ES"/>
-        </w:rPr>
-        <w:t xml:space="preserve">, </w:t>
-      </w:r>
-      <w:proofErr w:type="spellStart"/>
-      <w:r>
-        <w:rPr>
-          <w:rFonts w:ascii="Tahoma" w:hAnsi="Tahoma" w:cs="Tahoma"/>
-          <w:b w:val="0"/>
-          <w:szCs w:val="24"/>
-          <w:lang w:val="es-ES"/>
-        </w:rPr>
-        <w:t>bahwa</w:t>
-      </w:r>
-      <w:proofErr w:type="spellEnd"/>
-      <w:r>
-        <w:rPr>
-          <w:rFonts w:ascii="Tahoma" w:hAnsi="Tahoma" w:cs="Tahoma"/>
-          <w:b w:val="0"/>
-          <w:szCs w:val="24"/>
-          <w:lang w:val="es-ES"/>
-        </w:rPr>
-        <w:t xml:space="preserve"> yang </w:t>
-      </w:r>
-      <w:proofErr w:type="spellStart"/>
-      <w:r>
-        <w:rPr>
-          <w:rFonts w:ascii="Tahoma" w:hAnsi="Tahoma" w:cs="Tahoma"/>
-          <w:b w:val="0"/>
-          <w:szCs w:val="24"/>
-          <w:lang w:val="es-ES"/>
-        </w:rPr>
-        <w:t>bersangkutan</w:t>
-      </w:r>
-      <w:proofErr w:type="spellEnd"/>
-      <w:r>
-        <w:rPr>
-          <w:rFonts w:ascii="Tahoma" w:hAnsi="Tahoma" w:cs="Tahoma"/>
-          <w:b w:val="0"/>
-          <w:szCs w:val="24"/>
-          <w:lang w:val="es-ES"/>
-        </w:rPr>
-        <w:t xml:space="preserve"> </w:t>
-      </w:r>
-      <w:proofErr w:type="spellStart"/>
-      <w:r>
-        <w:rPr>
-          <w:rFonts w:ascii="Tahoma" w:hAnsi="Tahoma" w:cs="Tahoma"/>
-          <w:b w:val="0"/>
-          <w:szCs w:val="24"/>
-          <w:lang w:val="es-ES"/>
-        </w:rPr>
-        <w:t>telah</w:t>
-      </w:r>
-      <w:proofErr w:type="spellEnd"/>
-      <w:r>
-        <w:rPr>
-          <w:rFonts w:ascii="Tahoma" w:hAnsi="Tahoma" w:cs="Tahoma"/>
-          <w:b w:val="0"/>
-          <w:szCs w:val="24"/>
-          <w:lang w:val="es-ES"/>
-        </w:rPr>
-        <w:t xml:space="preserve"> </w:t>
-      </w:r>
-      <w:proofErr w:type="spellStart"/>
-      <w:r>
-        <w:rPr>
-          <w:rFonts w:ascii="Tahoma" w:hAnsi="Tahoma" w:cs="Tahoma"/>
-          <w:b w:val="0"/>
-          <w:szCs w:val="24"/>
-          <w:lang w:val="es-ES"/>
-        </w:rPr>
-        <w:t>meninggal</w:t>
-      </w:r>
-      <w:proofErr w:type="spellEnd"/>
-      <w:r>
-        <w:rPr>
-          <w:rFonts w:ascii="Tahoma" w:hAnsi="Tahoma" w:cs="Tahoma"/>
-          <w:b w:val="0"/>
-          <w:szCs w:val="24"/>
-          <w:lang w:val="es-ES"/>
-        </w:rPr>
-        <w:t xml:space="preserve"> </w:t>
-      </w:r>
-      <w:proofErr w:type="spellStart"/>
-      <w:r>
-        <w:rPr>
-          <w:rFonts w:ascii="Tahoma" w:hAnsi="Tahoma" w:cs="Tahoma"/>
-          <w:b w:val="0"/>
-          <w:szCs w:val="24"/>
-          <w:lang w:val="es-ES"/>
-        </w:rPr>
-        <w:t>dunia</w:t>
-      </w:r>
-      <w:proofErr w:type="spellEnd"/>
-      <w:r>
-        <w:rPr>
-          <w:rFonts w:ascii="Tahoma" w:hAnsi="Tahoma" w:cs="Tahoma"/>
-          <w:b w:val="0"/>
-          <w:szCs w:val="24"/>
-          <w:lang w:val="es-ES"/>
-        </w:rPr>
-        <w:t xml:space="preserve"> </w:t>
-      </w:r>
-      <w:proofErr w:type="gramStart"/>
-      <w:r>
-        <w:rPr>
-          <w:rFonts w:ascii="Tahoma" w:hAnsi="Tahoma" w:cs="Tahoma"/>
-          <w:b w:val="0"/>
-          <w:szCs w:val="24"/>
-          <w:lang w:val="es-ES"/>
-        </w:rPr>
-        <w:t>pada :</w:t>
-      </w:r>
-      <w:proofErr w:type="gramEnd"/>
-      <w:r>
-        <w:rPr>
-          <w:rFonts w:ascii="Tahoma" w:hAnsi="Tahoma" w:cs="Tahoma"/>
-          <w:b w:val="0"/>
-          <w:szCs w:val="24"/>
-          <w:lang w:val="es-ES"/>
-        </w:rPr>
-        <w:t xml:space="preserve"> </w:t>
+          <w:szCs w:val="24"/>
+          <w:lang w:val="es-ES"/>
+        </w:rPr>
+        <w:t xml:space="preserve">, bahwa yang bersangkutan telah meninggal dunia pada : </w:t>
       </w:r>
     </w:p>
     <w:p>
@@ -1630,37 +1197,15 @@
           <w:lang w:val="es-ES"/>
         </w:rPr>
       </w:pPr>
-      <w:proofErr w:type="spellStart"/>
-      <w:r>
-        <w:rPr>
-          <w:rFonts w:ascii="Tahoma" w:hAnsi="Tahoma" w:cs="Tahoma"/>
-          <w:b w:val="0"/>
-          <w:szCs w:val="24"/>
-          <w:lang w:val="es-ES"/>
-        </w:rPr>
-        <w:t>Hari</w:t>
-      </w:r>
-      <w:proofErr w:type="spellEnd"/>
-      <w:r>
-        <w:rPr>
-          <w:rFonts w:ascii="Tahoma" w:hAnsi="Tahoma" w:cs="Tahoma"/>
-          <w:b w:val="0"/>
-          <w:szCs w:val="24"/>
-          <w:lang w:val="es-ES"/>
-        </w:rPr>
-        <w:t xml:space="preserve"> / </w:t>
-      </w:r>
-      <w:proofErr w:type="spellStart"/>
-      <w:r>
-        <w:rPr>
-          <w:rFonts w:ascii="Tahoma" w:hAnsi="Tahoma" w:cs="Tahoma"/>
-          <w:b w:val="0"/>
-          <w:szCs w:val="24"/>
-          <w:lang w:val="es-ES"/>
-        </w:rPr>
-        <w:t>tanggal</w:t>
-      </w:r>
-      <w:proofErr w:type="spellEnd"/>
+      <w:r>
+        <w:rPr>
+          <w:rFonts w:ascii="Tahoma" w:hAnsi="Tahoma" w:cs="Tahoma"/>
+          <w:b w:val="0"/>
+          <w:szCs w:val="24"/>
+          <w:lang w:val="es-ES"/>
+        </w:rPr>
+        <w:t>Hari / tanggal</w:t>
+      </w:r>
       <w:r>
         <w:rPr>
           <w:rFonts w:ascii="Tahoma" w:hAnsi="Tahoma" w:cs="Tahoma"/>
@@ -1854,25 +1399,14 @@
           <w:lang w:val="es-ES"/>
         </w:rPr>
       </w:pPr>
-      <w:proofErr w:type="spellStart"/>
-      <w:r>
-        <w:rPr>
-          <w:rFonts w:ascii="Tahoma" w:hAnsi="Tahoma" w:cs="Tahoma"/>
-          <w:b w:val="0"/>
-          <w:szCs w:val="24"/>
-          <w:lang w:val="es-ES"/>
-        </w:rPr>
-        <w:t>Dikarenakan</w:t>
-      </w:r>
-      <w:proofErr w:type="spellEnd"/>
-      <w:r>
-        <w:rPr>
-          <w:rFonts w:ascii="Tahoma" w:hAnsi="Tahoma" w:cs="Tahoma"/>
-          <w:b w:val="0"/>
-          <w:szCs w:val="24"/>
-          <w:lang w:val="es-ES"/>
-        </w:rPr>
-        <w:t xml:space="preserve"> </w:t>
+      <w:r>
+        <w:rPr>
+          <w:rFonts w:ascii="Tahoma" w:hAnsi="Tahoma" w:cs="Tahoma"/>
+          <w:b w:val="0"/>
+          <w:szCs w:val="24"/>
+          <w:lang w:val="es-ES"/>
+        </w:rPr>
+        <w:t xml:space="preserve">Dikarenakan </w:t>
       </w:r>
       <w:r>
         <w:rPr>
@@ -1969,147 +1503,7 @@
           <w:szCs w:val="24"/>
           <w:lang w:val="es-ES"/>
         </w:rPr>
-        <w:t xml:space="preserve"> </w:t>
-      </w:r>
-      <w:proofErr w:type="spellStart"/>
-      <w:r>
-        <w:rPr>
-          <w:rFonts w:ascii="Tahoma" w:hAnsi="Tahoma" w:cs="Tahoma"/>
-          <w:b w:val="0"/>
-          <w:szCs w:val="24"/>
-          <w:lang w:val="es-ES"/>
-        </w:rPr>
-        <w:t>meninggalkan</w:t>
-      </w:r>
-      <w:proofErr w:type="spellEnd"/>
-      <w:r>
-        <w:rPr>
-          <w:rFonts w:ascii="Tahoma" w:hAnsi="Tahoma" w:cs="Tahoma"/>
-          <w:b w:val="0"/>
-          <w:szCs w:val="24"/>
-          <w:lang w:val="es-ES"/>
-        </w:rPr>
-        <w:t xml:space="preserve"> </w:t>
-      </w:r>
-      <w:proofErr w:type="spellStart"/>
-      <w:r>
-        <w:rPr>
-          <w:rFonts w:ascii="Tahoma" w:hAnsi="Tahoma" w:cs="Tahoma"/>
-          <w:b w:val="0"/>
-          <w:szCs w:val="24"/>
-          <w:lang w:val="es-ES"/>
-        </w:rPr>
-        <w:t>ahli</w:t>
-      </w:r>
-      <w:proofErr w:type="spellEnd"/>
-      <w:r>
-        <w:rPr>
-          <w:rFonts w:ascii="Tahoma" w:hAnsi="Tahoma" w:cs="Tahoma"/>
-          <w:b w:val="0"/>
-          <w:szCs w:val="24"/>
-          <w:lang w:val="es-ES"/>
-        </w:rPr>
-        <w:t xml:space="preserve"> </w:t>
-      </w:r>
-      <w:proofErr w:type="spellStart"/>
-      <w:r>
-        <w:rPr>
-          <w:rFonts w:ascii="Tahoma" w:hAnsi="Tahoma" w:cs="Tahoma"/>
-          <w:b w:val="0"/>
-          <w:szCs w:val="24"/>
-          <w:lang w:val="es-ES"/>
-        </w:rPr>
-        <w:t>waris</w:t>
-      </w:r>
-      <w:proofErr w:type="spellEnd"/>
-      <w:r>
-        <w:rPr>
-          <w:rFonts w:ascii="Tahoma" w:hAnsi="Tahoma" w:cs="Tahoma"/>
-          <w:b w:val="0"/>
-          <w:szCs w:val="24"/>
-          <w:lang w:val="es-ES"/>
-        </w:rPr>
-        <w:t>/</w:t>
-      </w:r>
-      <w:proofErr w:type="spellStart"/>
-      <w:r>
-        <w:rPr>
-          <w:rFonts w:ascii="Tahoma" w:hAnsi="Tahoma" w:cs="Tahoma"/>
-          <w:b w:val="0"/>
-          <w:szCs w:val="24"/>
-          <w:lang w:val="es-ES"/>
-        </w:rPr>
-        <w:t>anggota</w:t>
-      </w:r>
-      <w:proofErr w:type="spellEnd"/>
-      <w:r>
-        <w:rPr>
-          <w:rFonts w:ascii="Tahoma" w:hAnsi="Tahoma" w:cs="Tahoma"/>
-          <w:b w:val="0"/>
-          <w:szCs w:val="24"/>
-          <w:lang w:val="es-ES"/>
-        </w:rPr>
-        <w:t xml:space="preserve"> </w:t>
-      </w:r>
-      <w:proofErr w:type="spellStart"/>
-      <w:r>
-        <w:rPr>
-          <w:rFonts w:ascii="Tahoma" w:hAnsi="Tahoma" w:cs="Tahoma"/>
-          <w:b w:val="0"/>
-          <w:szCs w:val="24"/>
-          <w:lang w:val="es-ES"/>
-        </w:rPr>
-        <w:t>keluarga</w:t>
-      </w:r>
-      <w:proofErr w:type="spellEnd"/>
-      <w:r>
-        <w:rPr>
-          <w:rFonts w:ascii="Tahoma" w:hAnsi="Tahoma" w:cs="Tahoma"/>
-          <w:b w:val="0"/>
-          <w:szCs w:val="24"/>
-          <w:lang w:val="es-ES"/>
-        </w:rPr>
-        <w:t xml:space="preserve"> </w:t>
-      </w:r>
-      <w:proofErr w:type="spellStart"/>
-      <w:r>
-        <w:rPr>
-          <w:rFonts w:ascii="Tahoma" w:hAnsi="Tahoma" w:cs="Tahoma"/>
-          <w:b w:val="0"/>
-          <w:szCs w:val="24"/>
-          <w:lang w:val="es-ES"/>
-        </w:rPr>
-        <w:t>sebagai</w:t>
-      </w:r>
-      <w:proofErr w:type="spellEnd"/>
-      <w:r>
-        <w:rPr>
-          <w:rFonts w:ascii="Tahoma" w:hAnsi="Tahoma" w:cs="Tahoma"/>
-          <w:b w:val="0"/>
-          <w:szCs w:val="24"/>
-          <w:lang w:val="es-ES"/>
-        </w:rPr>
-        <w:t xml:space="preserve"> </w:t>
-      </w:r>
-      <w:proofErr w:type="spellStart"/>
-      <w:r>
-        <w:rPr>
-          <w:rFonts w:ascii="Tahoma" w:hAnsi="Tahoma" w:cs="Tahoma"/>
-          <w:b w:val="0"/>
-          <w:szCs w:val="24"/>
-          <w:lang w:val="es-ES"/>
-        </w:rPr>
-        <w:t>berikut</w:t>
-      </w:r>
-      <w:proofErr w:type="spellEnd"/>
-      <w:r>
-        <w:rPr>
-          <w:rFonts w:ascii="Tahoma" w:hAnsi="Tahoma" w:cs="Tahoma"/>
-          <w:b w:val="0"/>
-          <w:szCs w:val="24"/>
-          <w:lang w:val="es-ES"/>
-        </w:rPr>
-        <w:t xml:space="preserve"> :</w:t>
+        <w:t xml:space="preserve"> meninggalkan ahli waris/anggota keluarga sebagai berikut :</w:t>
       </w:r>
     </w:p>
     <w:p>
@@ -2204,7 +1598,6 @@
                 <w:lang w:val="es-ES"/>
               </w:rPr>
             </w:pPr>
-            <w:proofErr w:type="spellStart"/>
             <w:r>
               <w:rPr>
                 <w:rFonts w:ascii="Tahoma" w:hAnsi="Tahoma" w:cs="Tahoma"/>
@@ -2214,7 +1607,6 @@
               </w:rPr>
               <w:t>Nama</w:t>
             </w:r>
-            <w:proofErr w:type="spellEnd"/>
           </w:p>
         </w:tc>
         <w:tc>
@@ -2239,7 +1631,6 @@
                 <w:lang w:val="es-ES"/>
               </w:rPr>
             </w:pPr>
-            <w:proofErr w:type="spellStart"/>
             <w:r>
               <w:rPr>
                 <w:rFonts w:ascii="Tahoma" w:hAnsi="Tahoma" w:cs="Tahoma"/>
@@ -2247,29 +1638,8 @@
                 <w:szCs w:val="24"/>
                 <w:lang w:val="es-ES"/>
               </w:rPr>
-              <w:t>Tanggal</w:t>
+              <w:t>Tanggal Lahir</w:t>
             </w:r>
-            <w:proofErr w:type="spellEnd"/>
-            <w:r>
-              <w:rPr>
-                <w:rFonts w:ascii="Tahoma" w:hAnsi="Tahoma" w:cs="Tahoma"/>
-                <w:b w:val="0"/>
-                <w:szCs w:val="24"/>
-                <w:lang w:val="es-ES"/>
-              </w:rPr>
-              <w:t xml:space="preserve"> </w:t>
-            </w:r>
-            <w:proofErr w:type="spellStart"/>
-            <w:r>
-              <w:rPr>
-                <w:rFonts w:ascii="Tahoma" w:hAnsi="Tahoma" w:cs="Tahoma"/>
-                <w:b w:val="0"/>
-                <w:szCs w:val="24"/>
-                <w:lang w:val="es-ES"/>
-              </w:rPr>
-              <w:t>Lahir</w:t>
-            </w:r>
-            <w:proofErr w:type="spellEnd"/>
           </w:p>
         </w:tc>
         <w:tc>
@@ -2294,7 +1664,6 @@
                 <w:lang w:val="es-ES"/>
               </w:rPr>
             </w:pPr>
-            <w:proofErr w:type="spellStart"/>
             <w:r>
               <w:rPr>
                 <w:rFonts w:ascii="Tahoma" w:hAnsi="Tahoma" w:cs="Tahoma"/>
@@ -2302,29 +1671,8 @@
                 <w:szCs w:val="24"/>
                 <w:lang w:val="es-ES"/>
               </w:rPr>
-              <w:t>Hubungan</w:t>
+              <w:t>Hubungan Keluarga</w:t>
             </w:r>
-            <w:proofErr w:type="spellEnd"/>
-            <w:r>
-              <w:rPr>
-                <w:rFonts w:ascii="Tahoma" w:hAnsi="Tahoma" w:cs="Tahoma"/>
-                <w:b w:val="0"/>
-                <w:szCs w:val="24"/>
-                <w:lang w:val="es-ES"/>
-              </w:rPr>
-              <w:t xml:space="preserve"> </w:t>
-            </w:r>
-            <w:proofErr w:type="spellStart"/>
-            <w:r>
-              <w:rPr>
-                <w:rFonts w:ascii="Tahoma" w:hAnsi="Tahoma" w:cs="Tahoma"/>
-                <w:b w:val="0"/>
-                <w:szCs w:val="24"/>
-                <w:lang w:val="es-ES"/>
-              </w:rPr>
-              <w:t>Keluarga</w:t>
-            </w:r>
-            <w:proofErr w:type="spellEnd"/>
           </w:p>
         </w:tc>
         <w:tc>
@@ -2349,7 +1697,6 @@
                 <w:lang w:val="es-ES"/>
               </w:rPr>
             </w:pPr>
-            <w:proofErr w:type="spellStart"/>
             <w:r>
               <w:rPr>
                 <w:rFonts w:ascii="Tahoma" w:hAnsi="Tahoma" w:cs="Tahoma"/>
@@ -2359,7 +1706,6 @@
               </w:rPr>
               <w:t>Alamat</w:t>
             </w:r>
-            <w:proofErr w:type="spellEnd"/>
           </w:p>
         </w:tc>
       </w:tr>
@@ -2537,7 +1883,6 @@
                 <w:lang w:val="es-ES"/>
               </w:rPr>
             </w:pPr>
-            <w:proofErr w:type="spellStart"/>
             <w:r>
               <w:rPr>
                 <w:rFonts w:ascii="Tahoma" w:hAnsi="Tahoma" w:cs="Tahoma"/>
@@ -2546,18 +1891,7 @@
                 <w:szCs w:val="24"/>
                 <w:lang w:val="es-ES"/>
               </w:rPr>
-              <w:t>Cimahi</w:t>
-            </w:r>
-            <w:proofErr w:type="spellEnd"/>
-            <w:r>
-              <w:rPr>
-                <w:rFonts w:ascii="Tahoma" w:hAnsi="Tahoma" w:cs="Tahoma"/>
-                <w:b w:val="0"/>
-                <w:color w:val="FF0000"/>
-                <w:szCs w:val="24"/>
-                <w:lang w:val="es-ES"/>
-              </w:rPr>
-              <w:t>, 12-02-1953</w:t>
+              <w:t>Cimahi, 12-02-1953</w:t>
             </w:r>
           </w:p>
           <w:p>
@@ -2578,7 +1912,6 @@
                 <w:lang w:val="id-ID"/>
               </w:rPr>
             </w:pPr>
-            <w:proofErr w:type="spellStart"/>
             <w:r>
               <w:rPr>
                 <w:rFonts w:ascii="Tahoma" w:hAnsi="Tahoma" w:cs="Tahoma"/>
@@ -2587,18 +1920,7 @@
                 <w:szCs w:val="24"/>
                 <w:lang w:val="es-ES"/>
               </w:rPr>
-              <w:t>Cimahi</w:t>
-            </w:r>
-            <w:proofErr w:type="spellEnd"/>
-            <w:r>
-              <w:rPr>
-                <w:rFonts w:ascii="Tahoma" w:hAnsi="Tahoma" w:cs="Tahoma"/>
-                <w:b w:val="0"/>
-                <w:color w:val="FF0000"/>
-                <w:szCs w:val="24"/>
-                <w:lang w:val="es-ES"/>
-              </w:rPr>
-              <w:t>, 05-01-1986</w:t>
+              <w:t>Cimahi, 05-01-1986</w:t>
             </w:r>
           </w:p>
           <w:p>
@@ -2644,7 +1966,6 @@
                 <w:lang w:val="es-ES"/>
               </w:rPr>
             </w:pPr>
-            <w:proofErr w:type="spellStart"/>
             <w:r>
               <w:rPr>
                 <w:rFonts w:ascii="Tahoma" w:hAnsi="Tahoma" w:cs="Tahoma"/>
@@ -2655,7 +1976,6 @@
               </w:rPr>
               <w:t>Suami</w:t>
             </w:r>
-            <w:proofErr w:type="spellEnd"/>
           </w:p>
           <w:p>
             <w:pPr>
@@ -2675,7 +1995,6 @@
                 <w:lang w:val="id-ID"/>
               </w:rPr>
             </w:pPr>
-            <w:proofErr w:type="spellStart"/>
             <w:r>
               <w:rPr>
                 <w:rFonts w:ascii="Tahoma" w:hAnsi="Tahoma" w:cs="Tahoma"/>
@@ -2686,7 +2005,6 @@
               </w:rPr>
               <w:t>Anak</w:t>
             </w:r>
-            <w:proofErr w:type="spellEnd"/>
           </w:p>
         </w:tc>
         <w:tc>
@@ -2802,37 +2120,12 @@
       </w:r>
       <w:r>
         <w:rPr>
-          <w:rFonts w:ascii="Calibri" w:hAnsi="Calibri" w:cs="Calibri"/>
-          <w:b w:val="0"/>
-          <w:bCs/>
-        </w:rPr>
-        <w:t>${</w:t>
-      </w:r>
-      <w:r>
-        <w:rPr>
-          <w:rFonts w:ascii="Calibri" w:hAnsi="Calibri" w:cs="Calibri"/>
-          <w:b w:val="0"/>
-          <w:bCs/>
-          <w:lang w:val="id-ID"/>
-        </w:rPr>
-        <w:t>keperluan</w:t>
-      </w:r>
-      <w:r>
-        <w:rPr>
-          <w:rFonts w:ascii="Calibri" w:hAnsi="Calibri" w:cs="Calibri"/>
-          <w:b w:val="0"/>
-          <w:bCs/>
-        </w:rPr>
-        <w:t>}</w:t>
-      </w:r>
-      <w:r>
-        <w:rPr>
-          <w:rFonts w:ascii="Calibri" w:hAnsi="Calibri" w:cs="Calibri"/>
-          <w:b w:val="0"/>
-          <w:bCs/>
-          <w:lang w:val="id-ID"/>
-        </w:rPr>
-        <w:t>.</w:t>
+          <w:rFonts w:ascii="Tahoma" w:hAnsi="Tahoma" w:cs="Tahoma"/>
+          <w:b w:val="0"/>
+          <w:szCs w:val="24"/>
+          <w:lang w:val="fi-FI"/>
+        </w:rPr>
+        <w:t>${keperluan}.</w:t>
       </w:r>
     </w:p>
     <w:p>
@@ -2893,29 +2186,7 @@
           <w:szCs w:val="24"/>
           <w:lang w:val="es-ES"/>
         </w:rPr>
-        <w:t xml:space="preserve">          </w:t>
-      </w:r>
-      <w:proofErr w:type="spellStart"/>
-      <w:r>
-        <w:rPr>
-          <w:rFonts w:ascii="Tahoma" w:hAnsi="Tahoma" w:cs="Tahoma"/>
-          <w:b w:val="0"/>
-          <w:color w:val="FF0000"/>
-          <w:szCs w:val="24"/>
-          <w:lang w:val="es-ES"/>
-        </w:rPr>
-        <w:t>Cimahi</w:t>
-      </w:r>
-      <w:proofErr w:type="spellEnd"/>
-      <w:r>
-        <w:rPr>
-          <w:rFonts w:ascii="Tahoma" w:hAnsi="Tahoma" w:cs="Tahoma"/>
-          <w:b w:val="0"/>
-          <w:color w:val="FF0000"/>
-          <w:szCs w:val="24"/>
-          <w:lang w:val="es-ES"/>
-        </w:rPr>
-        <w:t xml:space="preserve">, </w:t>
+        <w:t xml:space="preserve">          Cimahi, </w:t>
       </w:r>
       <w:r>
         <w:rPr>
@@ -2965,27 +2236,7 @@
           <w:szCs w:val="24"/>
           <w:lang w:val="es-ES"/>
         </w:rPr>
-        <w:t xml:space="preserve">   </w:t>
-      </w:r>
-      <w:proofErr w:type="spellStart"/>
-      <w:r>
-        <w:rPr>
-          <w:rFonts w:ascii="Tahoma" w:hAnsi="Tahoma" w:cs="Tahoma"/>
-          <w:b w:val="0"/>
-          <w:szCs w:val="24"/>
-          <w:lang w:val="es-ES"/>
-        </w:rPr>
-        <w:t>Mengetahui</w:t>
-      </w:r>
-      <w:proofErr w:type="spellEnd"/>
-      <w:r>
-        <w:rPr>
-          <w:rFonts w:ascii="Tahoma" w:hAnsi="Tahoma" w:cs="Tahoma"/>
-          <w:b w:val="0"/>
-          <w:szCs w:val="24"/>
-          <w:lang w:val="es-ES"/>
-        </w:rPr>
-        <w:t>,</w:t>
+        <w:t xml:space="preserve">   Mengetahui,</w:t>
       </w:r>
     </w:p>
     <w:tbl>
@@ -3351,8 +2602,6 @@
           <w:szCs w:val="22"/>
         </w:rPr>
       </w:pPr>
-      <w:bookmarkStart w:id="0" w:name="_GoBack"/>
-      <w:bookmarkEnd w:id="0"/>
     </w:p>
     <w:sectPr>
       <w:pgSz w:w="12242" w:h="18824" w:code="5"/>
@@ -4541,7 +3790,7 @@
 </file>
 
 <file path=customXml/itemProps1.xml><?xml version="1.0" encoding="utf-8"?>
-<ds:datastoreItem xmlns:ds="http://schemas.openxmlformats.org/officeDocument/2006/customXml" ds:itemID="{0FA34906-984E-4C68-BBE2-705A8E720C17}">
+<ds:datastoreItem xmlns:ds="http://schemas.openxmlformats.org/officeDocument/2006/customXml" ds:itemID="{4AB410EF-F346-495F-9FF2-40EA0B1AAFBE}">
   <ds:schemaRefs>
     <ds:schemaRef ds:uri="http://schemas.openxmlformats.org/officeDocument/2006/bibliography"/>
   </ds:schemaRefs>

</xml_diff>